<commit_message>
Update Lighthouse_포팅_매뉴얼.docx - docker version 추가
</commit_message>
<xml_diff>
--- a/exec/Lighthouse_포팅_매뉴얼.docx
+++ b/exec/Lighthouse_포팅_매뉴얼.docx
@@ -74,7 +74,7 @@
             <mc:AlternateContent>
               <mc:Choice Requires="wps">
                 <w:drawing>
-                  <wp:anchor distT="0" distB="0" distL="114300" distR="114300" simplePos="0" relativeHeight="251659264" behindDoc="0" locked="0" layoutInCell="1" allowOverlap="1" wp14:anchorId="218A8F73" wp14:editId="34C6AFAA">
+                  <wp:anchor distT="0" distB="0" distL="114300" distR="114300" simplePos="0" relativeHeight="251659264" behindDoc="0" locked="0" layoutInCell="1" allowOverlap="1" wp14:anchorId="218A8F73" wp14:editId="36737AB7">
                     <wp:simplePos x="0" y="0"/>
                     <wp:positionH relativeFrom="page">
                       <wp:posOffset>5527964</wp:posOffset>
@@ -144,7 +144,7 @@
               </mc:Choice>
               <mc:Fallback>
                 <w:pict>
-                  <v:shapetype w14:anchorId="11E0D6EB" id="_x0000_t6" coordsize="21600,21600" o:spt="6" path="m,l,21600r21600,xe">
+                  <v:shapetype w14:anchorId="04352BA6" id="_x0000_t6" coordsize="21600,21600" o:spt="6" path="m,l,21600r21600,xe">
                     <v:stroke joinstyle="miter"/>
                     <v:path gradientshapeok="t" o:connecttype="custom" o:connectlocs="0,0;0,10800;0,21600;10800,21600;21600,21600;10800,10800" textboxrect="1800,12600,12600,19800"/>
                   </v:shapetype>
@@ -1780,6 +1780,22 @@
       <w:pPr>
         <w:pStyle w:val="aa"/>
       </w:pPr>
+      <w:r>
+        <w:rPr>
+          <w:rFonts w:hint="eastAsia"/>
+        </w:rPr>
+        <w:t xml:space="preserve">Docker : </w:t>
+      </w:r>
+      <w:r>
+        <w:t>24.0.5</w:t>
+      </w:r>
+      <w:bookmarkStart w:id="7" w:name="_GoBack"/>
+      <w:bookmarkEnd w:id="7"/>
+    </w:p>
+    <w:p>
+      <w:pPr>
+        <w:pStyle w:val="aa"/>
+      </w:pPr>
     </w:p>
     <w:p>
       <w:pPr>
@@ -1788,14 +1804,14 @@
       <w:r>
         <w:t xml:space="preserve"> </w:t>
       </w:r>
-      <w:bookmarkStart w:id="7" w:name="_Toc96072463"/>
+      <w:bookmarkStart w:id="8" w:name="_Toc96072463"/>
       <w:r>
         <w:rPr>
           <w:rFonts w:hint="eastAsia"/>
         </w:rPr>
         <w:t>외부 서비스</w:t>
       </w:r>
-      <w:bookmarkEnd w:id="7"/>
+      <w:bookmarkEnd w:id="8"/>
     </w:p>
     <w:p>
       <w:pPr>
@@ -1927,7 +1943,7 @@
       <w:r>
         <w:t xml:space="preserve"> </w:t>
       </w:r>
-      <w:bookmarkStart w:id="8" w:name="_Toc96072464"/>
+      <w:bookmarkStart w:id="9" w:name="_Toc96072464"/>
       <w:r>
         <w:rPr>
           <w:rFonts w:hint="eastAsia"/>
@@ -1943,7 +1959,7 @@
         </w:rPr>
         <w:t>처리한 핵심 키들</w:t>
       </w:r>
-      <w:bookmarkEnd w:id="8"/>
+      <w:bookmarkEnd w:id="9"/>
     </w:p>
     <w:p>
       <w:pPr>
@@ -1959,10 +1975,52 @@
       </w:r>
       <w:proofErr w:type="gramStart"/>
       <w:r>
+        <w:t>: .</w:t>
+      </w:r>
+      <w:proofErr w:type="spellStart"/>
+      <w:r>
+        <w:t>env</w:t>
+      </w:r>
+      <w:proofErr w:type="spellEnd"/>
+      <w:proofErr w:type="gramEnd"/>
+    </w:p>
+    <w:p>
+      <w:pPr>
+        <w:pStyle w:val="aa"/>
+      </w:pPr>
+      <w:r>
+        <w:rPr>
+          <w:rFonts w:hint="eastAsia"/>
+        </w:rPr>
+        <w:t>S</w:t>
+      </w:r>
+      <w:r>
+        <w:t>pring</w:t>
+      </w:r>
+      <w:r>
         <w:t xml:space="preserve">: </w:t>
       </w:r>
-      <w:bookmarkStart w:id="9" w:name="_GoBack"/>
-      <w:bookmarkEnd w:id="9"/>
+      <w:r>
+        <w:rPr>
+          <w:rFonts w:hint="eastAsia"/>
+        </w:rPr>
+        <w:t xml:space="preserve">서버 내 </w:t>
+      </w:r>
+      <w:r>
+        <w:t>~/</w:t>
+      </w:r>
+      <w:proofErr w:type="spellStart"/>
+      <w:r>
+        <w:rPr>
+          <w:rFonts w:hint="eastAsia"/>
+        </w:rPr>
+        <w:t>config</w:t>
+      </w:r>
+      <w:proofErr w:type="spellEnd"/>
+      <w:r>
+        <w:t>/</w:t>
+      </w:r>
+      <w:proofErr w:type="gramStart"/>
       <w:r>
         <w:t>.</w:t>
       </w:r>
@@ -1972,53 +2030,6 @@
       </w:r>
       <w:proofErr w:type="spellEnd"/>
       <w:proofErr w:type="gramEnd"/>
-    </w:p>
-    <w:p>
-      <w:pPr>
-        <w:pStyle w:val="aa"/>
-      </w:pPr>
-      <w:r>
-        <w:rPr>
-          <w:rFonts w:hint="eastAsia"/>
-        </w:rPr>
-        <w:t>S</w:t>
-      </w:r>
-      <w:r>
-        <w:t>pring</w:t>
-      </w:r>
-      <w:r>
-        <w:t xml:space="preserve">: </w:t>
-      </w:r>
-      <w:r>
-        <w:rPr>
-          <w:rFonts w:hint="eastAsia"/>
-        </w:rPr>
-        <w:t xml:space="preserve">서버 내 </w:t>
-      </w:r>
-      <w:r>
-        <w:t>~/</w:t>
-      </w:r>
-      <w:proofErr w:type="spellStart"/>
-      <w:r>
-        <w:rPr>
-          <w:rFonts w:hint="eastAsia"/>
-        </w:rPr>
-        <w:t>config</w:t>
-      </w:r>
-      <w:proofErr w:type="spellEnd"/>
-      <w:r>
-        <w:t>/</w:t>
-      </w:r>
-      <w:proofErr w:type="gramStart"/>
-      <w:r>
-        <w:t>.</w:t>
-      </w:r>
-      <w:proofErr w:type="spellStart"/>
-      <w:r>
-        <w:t>env</w:t>
-      </w:r>
-      <w:proofErr w:type="spellEnd"/>
-      <w:proofErr w:type="gramEnd"/>
       <w:r>
         <w:t xml:space="preserve"> </w:t>
       </w:r>
@@ -2055,7 +2066,6 @@
         <w:rPr>
           <w:rFonts w:hint="eastAsia"/>
         </w:rPr>
-        <w:lastRenderedPageBreak/>
         <w:t xml:space="preserve"> </w:t>
       </w:r>
       <w:bookmarkStart w:id="10" w:name="_Toc96072465"/>
@@ -2569,7 +2579,6 @@
         <w:rPr>
           <w:rFonts w:hint="eastAsia"/>
         </w:rPr>
-        <w:lastRenderedPageBreak/>
         <w:t xml:space="preserve"> </w:t>
       </w:r>
       <w:bookmarkStart w:id="12" w:name="_Toc96072467"/>
@@ -3137,6 +3146,7 @@
         <w:pStyle w:val="aa"/>
       </w:pPr>
       <w:r>
+        <w:lastRenderedPageBreak/>
         <w:t xml:space="preserve">            }</w:t>
       </w:r>
     </w:p>
@@ -3145,15 +3155,620 @@
         <w:pStyle w:val="aa"/>
       </w:pPr>
       <w:r>
+        <w:t xml:space="preserve">        }</w:t>
+      </w:r>
+    </w:p>
+    <w:p>
+      <w:pPr>
+        <w:pStyle w:val="aa"/>
+      </w:pPr>
+      <w:r>
+        <w:t xml:space="preserve">        </w:t>
+      </w:r>
+      <w:proofErr w:type="gramStart"/>
+      <w:r>
+        <w:t>stage(</w:t>
+      </w:r>
+      <w:proofErr w:type="gramEnd"/>
+      <w:r>
+        <w:t>"Build Images") {</w:t>
+      </w:r>
+    </w:p>
+    <w:p>
+      <w:pPr>
+        <w:pStyle w:val="aa"/>
+      </w:pPr>
+      <w:r>
+        <w:t xml:space="preserve">            steps {</w:t>
+      </w:r>
+    </w:p>
+    <w:p>
+      <w:pPr>
+        <w:pStyle w:val="aa"/>
+      </w:pPr>
+      <w:r>
+        <w:t xml:space="preserve">                </w:t>
+      </w:r>
+      <w:proofErr w:type="spellStart"/>
+      <w:r>
+        <w:t>sh</w:t>
+      </w:r>
+      <w:proofErr w:type="spellEnd"/>
+      <w:r>
+        <w:t xml:space="preserve"> "</w:t>
+      </w:r>
+      <w:proofErr w:type="spellStart"/>
+      <w:r>
+        <w:t>docker</w:t>
+      </w:r>
+      <w:proofErr w:type="spellEnd"/>
+      <w:r>
+        <w:t xml:space="preserve"> compose build"</w:t>
+      </w:r>
+    </w:p>
+    <w:p>
+      <w:pPr>
+        <w:pStyle w:val="aa"/>
+      </w:pPr>
+      <w:r>
+        <w:t xml:space="preserve">            }</w:t>
+      </w:r>
+    </w:p>
+    <w:p>
+      <w:pPr>
+        <w:pStyle w:val="aa"/>
+      </w:pPr>
+      <w:r>
+        <w:t xml:space="preserve">        }</w:t>
+      </w:r>
+    </w:p>
+    <w:p>
+      <w:pPr>
+        <w:pStyle w:val="aa"/>
+      </w:pPr>
+      <w:r>
+        <w:t xml:space="preserve">        </w:t>
+      </w:r>
+      <w:proofErr w:type="gramStart"/>
+      <w:r>
+        <w:t>stage(</w:t>
+      </w:r>
+      <w:proofErr w:type="gramEnd"/>
+      <w:r>
+        <w:t>'Push Images'){</w:t>
+      </w:r>
+    </w:p>
+    <w:p>
+      <w:pPr>
+        <w:pStyle w:val="aa"/>
+      </w:pPr>
+      <w:r>
+        <w:t xml:space="preserve">            steps {</w:t>
+      </w:r>
+    </w:p>
+    <w:p>
+      <w:pPr>
+        <w:pStyle w:val="aa"/>
+      </w:pPr>
+      <w:r>
+        <w:t xml:space="preserve">                    </w:t>
+      </w:r>
+      <w:proofErr w:type="spellStart"/>
+      <w:r>
+        <w:t>sh</w:t>
+      </w:r>
+      <w:proofErr w:type="spellEnd"/>
+      <w:r>
+        <w:t xml:space="preserve"> "echo $DOCKERHUB_CREDENTIAL_PSW | </w:t>
+      </w:r>
+      <w:proofErr w:type="spellStart"/>
+      <w:r>
+        <w:t>docker</w:t>
+      </w:r>
+      <w:proofErr w:type="spellEnd"/>
+      <w:r>
+        <w:t xml:space="preserve"> login -u $DOCKERHUB_CREDENTIAL_USR --password-</w:t>
+      </w:r>
+      <w:proofErr w:type="spellStart"/>
+      <w:r>
+        <w:t>stdin</w:t>
+      </w:r>
+      <w:proofErr w:type="spellEnd"/>
+      <w:r>
+        <w:t>"</w:t>
+      </w:r>
+    </w:p>
+    <w:p>
+      <w:pPr>
+        <w:pStyle w:val="aa"/>
+      </w:pPr>
+      <w:r>
+        <w:t xml:space="preserve">                    </w:t>
+      </w:r>
+      <w:proofErr w:type="spellStart"/>
+      <w:r>
+        <w:t>sh</w:t>
+      </w:r>
+      <w:proofErr w:type="spellEnd"/>
+      <w:r>
+        <w:t xml:space="preserve"> "</w:t>
+      </w:r>
+      <w:proofErr w:type="spellStart"/>
+      <w:r>
+        <w:t>docker</w:t>
+      </w:r>
+      <w:proofErr w:type="spellEnd"/>
+      <w:r>
+        <w:t xml:space="preserve"> push $DOCKERHUB_REPOSITORY_</w:t>
+      </w:r>
+      <w:proofErr w:type="gramStart"/>
+      <w:r>
+        <w:t>BACK:$</w:t>
+      </w:r>
+      <w:proofErr w:type="gramEnd"/>
+      <w:r>
+        <w:t>VERSION"</w:t>
+      </w:r>
+    </w:p>
+    <w:p>
+      <w:pPr>
+        <w:pStyle w:val="aa"/>
+      </w:pPr>
+      <w:r>
+        <w:t xml:space="preserve">                    </w:t>
+      </w:r>
+      <w:proofErr w:type="spellStart"/>
+      <w:r>
+        <w:t>sh</w:t>
+      </w:r>
+      <w:proofErr w:type="spellEnd"/>
+      <w:r>
+        <w:t xml:space="preserve"> "</w:t>
+      </w:r>
+      <w:proofErr w:type="spellStart"/>
+      <w:r>
+        <w:t>docker</w:t>
+      </w:r>
+      <w:proofErr w:type="spellEnd"/>
+      <w:r>
+        <w:t xml:space="preserve"> push $DOCKERHUB_REPOSITORY_</w:t>
+      </w:r>
+      <w:proofErr w:type="gramStart"/>
+      <w:r>
+        <w:t>FRONT:$</w:t>
+      </w:r>
+      <w:proofErr w:type="gramEnd"/>
+      <w:r>
+        <w:t>VERSION"</w:t>
+      </w:r>
+    </w:p>
+    <w:p>
+      <w:pPr>
+        <w:pStyle w:val="aa"/>
+      </w:pPr>
+      <w:r>
+        <w:t xml:space="preserve">            }</w:t>
+      </w:r>
+    </w:p>
+    <w:p>
+      <w:pPr>
+        <w:pStyle w:val="aa"/>
+      </w:pPr>
+      <w:r>
+        <w:t xml:space="preserve">        }</w:t>
+      </w:r>
+    </w:p>
+    <w:p>
+      <w:pPr>
+        <w:pStyle w:val="aa"/>
+      </w:pPr>
+      <w:r>
+        <w:t xml:space="preserve">        </w:t>
+      </w:r>
+      <w:proofErr w:type="gramStart"/>
+      <w:r>
+        <w:t>stage(</w:t>
+      </w:r>
+      <w:proofErr w:type="gramEnd"/>
+      <w:r>
+        <w:t>'Deploy Backend Server') {</w:t>
+      </w:r>
+    </w:p>
+    <w:p>
+      <w:pPr>
+        <w:pStyle w:val="aa"/>
+      </w:pPr>
+      <w:r>
+        <w:t xml:space="preserve">            steps {</w:t>
+      </w:r>
+    </w:p>
+    <w:p>
+      <w:pPr>
+        <w:pStyle w:val="aa"/>
+      </w:pPr>
+      <w:r>
+        <w:t xml:space="preserve">                </w:t>
+      </w:r>
+      <w:proofErr w:type="spellStart"/>
+      <w:proofErr w:type="gramStart"/>
+      <w:r>
+        <w:t>sshagent</w:t>
+      </w:r>
+      <w:proofErr w:type="spellEnd"/>
+      <w:r>
+        <w:t>(</w:t>
+      </w:r>
+      <w:proofErr w:type="gramEnd"/>
+      <w:r>
+        <w:t>credentials: ['ec2']) {</w:t>
+      </w:r>
+    </w:p>
+    <w:p>
+      <w:pPr>
+        <w:pStyle w:val="aa"/>
+      </w:pPr>
+      <w:r>
+        <w:t xml:space="preserve">                    </w:t>
+      </w:r>
+      <w:proofErr w:type="spellStart"/>
+      <w:r>
+        <w:t>sh</w:t>
+      </w:r>
+      <w:proofErr w:type="spellEnd"/>
+      <w:r>
+        <w:t xml:space="preserve"> "</w:t>
+      </w:r>
+      <w:proofErr w:type="spellStart"/>
+      <w:r>
+        <w:t>ssh</w:t>
+      </w:r>
+      <w:proofErr w:type="spellEnd"/>
+      <w:r>
+        <w:t xml:space="preserve"> -o </w:t>
+      </w:r>
+      <w:proofErr w:type="spellStart"/>
+      <w:r>
+        <w:t>StrictHostKeyChecking</w:t>
+      </w:r>
+      <w:proofErr w:type="spellEnd"/>
+      <w:r>
+        <w:t>=no $SSH_CONNECTION '</w:t>
+      </w:r>
+      <w:proofErr w:type="spellStart"/>
+      <w:r>
+        <w:t>docker</w:t>
+      </w:r>
+      <w:proofErr w:type="spellEnd"/>
+      <w:r>
+        <w:t xml:space="preserve"> </w:t>
+      </w:r>
+      <w:proofErr w:type="spellStart"/>
+      <w:r>
+        <w:t>rm</w:t>
+      </w:r>
+      <w:proofErr w:type="spellEnd"/>
+      <w:r>
+        <w:t xml:space="preserve"> -f $CONTAINER_NAME_BACK'"</w:t>
+      </w:r>
+    </w:p>
+    <w:p>
+      <w:pPr>
+        <w:pStyle w:val="aa"/>
+      </w:pPr>
+      <w:r>
+        <w:t xml:space="preserve">                    </w:t>
+      </w:r>
+      <w:proofErr w:type="spellStart"/>
+      <w:r>
+        <w:t>sh</w:t>
+      </w:r>
+      <w:proofErr w:type="spellEnd"/>
+      <w:r>
+        <w:t xml:space="preserve"> "</w:t>
+      </w:r>
+      <w:proofErr w:type="spellStart"/>
+      <w:r>
+        <w:t>ssh</w:t>
+      </w:r>
+      <w:proofErr w:type="spellEnd"/>
+      <w:r>
+        <w:t xml:space="preserve"> -o </w:t>
+      </w:r>
+      <w:proofErr w:type="spellStart"/>
+      <w:r>
+        <w:t>StrictHostKeyChecking</w:t>
+      </w:r>
+      <w:proofErr w:type="spellEnd"/>
+      <w:r>
+        <w:t>=no $SSH_CONNECTION '</w:t>
+      </w:r>
+      <w:proofErr w:type="spellStart"/>
+      <w:r>
+        <w:t>docker</w:t>
+      </w:r>
+      <w:proofErr w:type="spellEnd"/>
+      <w:r>
+        <w:t xml:space="preserve"> </w:t>
+      </w:r>
+      <w:proofErr w:type="spellStart"/>
+      <w:r>
+        <w:t>rmi</w:t>
+      </w:r>
+      <w:proofErr w:type="spellEnd"/>
+      <w:r>
+        <w:t xml:space="preserve"> -f $DOCKERHUB_REPOSITORY_</w:t>
+      </w:r>
+      <w:proofErr w:type="gramStart"/>
+      <w:r>
+        <w:t>BACK:$</w:t>
+      </w:r>
+      <w:proofErr w:type="gramEnd"/>
+      <w:r>
+        <w:t>VERSION'"</w:t>
+      </w:r>
+    </w:p>
+    <w:p>
+      <w:pPr>
+        <w:pStyle w:val="aa"/>
+      </w:pPr>
+      <w:r>
+        <w:t xml:space="preserve">                    </w:t>
+      </w:r>
+      <w:proofErr w:type="spellStart"/>
+      <w:r>
+        <w:t>sh</w:t>
+      </w:r>
+      <w:proofErr w:type="spellEnd"/>
+      <w:r>
+        <w:t xml:space="preserve"> "</w:t>
+      </w:r>
+      <w:proofErr w:type="spellStart"/>
+      <w:r>
+        <w:t>ssh</w:t>
+      </w:r>
+      <w:proofErr w:type="spellEnd"/>
+      <w:r>
+        <w:t xml:space="preserve"> -o </w:t>
+      </w:r>
+      <w:proofErr w:type="spellStart"/>
+      <w:r>
+        <w:t>StrictHostKeyChecking</w:t>
+      </w:r>
+      <w:proofErr w:type="spellEnd"/>
+      <w:r>
+        <w:t>=no $SSH_CONNECTION '</w:t>
+      </w:r>
+      <w:proofErr w:type="spellStart"/>
+      <w:r>
+        <w:t>docker</w:t>
+      </w:r>
+      <w:proofErr w:type="spellEnd"/>
+      <w:r>
+        <w:t xml:space="preserve"> pull $DOCKERHUB_REPOSITORY_</w:t>
+      </w:r>
+      <w:proofErr w:type="gramStart"/>
+      <w:r>
+        <w:t>BACK:$</w:t>
+      </w:r>
+      <w:proofErr w:type="gramEnd"/>
+      <w:r>
+        <w:t>VERSION'"</w:t>
+      </w:r>
+    </w:p>
+    <w:p>
+      <w:pPr>
+        <w:pStyle w:val="aa"/>
+      </w:pPr>
+      <w:r>
+        <w:t xml:space="preserve">                    </w:t>
+      </w:r>
+      <w:proofErr w:type="spellStart"/>
+      <w:r>
+        <w:t>sh</w:t>
+      </w:r>
+      <w:proofErr w:type="spellEnd"/>
+      <w:r>
+        <w:t xml:space="preserve"> "</w:t>
+      </w:r>
+      <w:proofErr w:type="spellStart"/>
+      <w:r>
+        <w:t>ssh</w:t>
+      </w:r>
+      <w:proofErr w:type="spellEnd"/>
+      <w:r>
+        <w:t xml:space="preserve"> -o </w:t>
+      </w:r>
+      <w:proofErr w:type="spellStart"/>
+      <w:r>
+        <w:t>StrictHostKeyChecking</w:t>
+      </w:r>
+      <w:proofErr w:type="spellEnd"/>
+      <w:r>
+        <w:t xml:space="preserve">=no $SSH_CONNECTION 'echo y | </w:t>
+      </w:r>
+      <w:proofErr w:type="spellStart"/>
+      <w:r>
+        <w:t>docker</w:t>
+      </w:r>
+      <w:proofErr w:type="spellEnd"/>
+      <w:r>
+        <w:t xml:space="preserve"> image prune'"</w:t>
+      </w:r>
+    </w:p>
+    <w:p>
+      <w:pPr>
+        <w:pStyle w:val="aa"/>
+      </w:pPr>
+      <w:r>
+        <w:t xml:space="preserve">                    </w:t>
+      </w:r>
+      <w:proofErr w:type="spellStart"/>
+      <w:r>
+        <w:t>sh</w:t>
+      </w:r>
+      <w:proofErr w:type="spellEnd"/>
+      <w:r>
+        <w:t xml:space="preserve"> "</w:t>
+      </w:r>
+      <w:proofErr w:type="spellStart"/>
+      <w:r>
+        <w:t>ssh</w:t>
+      </w:r>
+      <w:proofErr w:type="spellEnd"/>
+      <w:r>
+        <w:t xml:space="preserve"> -o </w:t>
+      </w:r>
+      <w:proofErr w:type="spellStart"/>
+      <w:r>
+        <w:t>StrictHostKeyChecking</w:t>
+      </w:r>
+      <w:proofErr w:type="spellEnd"/>
+      <w:r>
+        <w:t>=no $SSH_CONNECTION '</w:t>
+      </w:r>
+      <w:proofErr w:type="spellStart"/>
+      <w:r>
+        <w:t>docker</w:t>
+      </w:r>
+      <w:proofErr w:type="spellEnd"/>
+      <w:r>
+        <w:t xml:space="preserve"> images'"</w:t>
+      </w:r>
+    </w:p>
+    <w:p>
+      <w:pPr>
+        <w:pStyle w:val="aa"/>
+      </w:pPr>
+      <w:r>
+        <w:t xml:space="preserve">                    </w:t>
+      </w:r>
+      <w:proofErr w:type="spellStart"/>
+      <w:r>
+        <w:t>sh</w:t>
+      </w:r>
+      <w:proofErr w:type="spellEnd"/>
+      <w:r>
+        <w:t xml:space="preserve"> "</w:t>
+      </w:r>
+      <w:proofErr w:type="spellStart"/>
+      <w:r>
+        <w:t>ssh</w:t>
+      </w:r>
+      <w:proofErr w:type="spellEnd"/>
+      <w:r>
+        <w:t xml:space="preserve"> -o </w:t>
+      </w:r>
+      <w:proofErr w:type="spellStart"/>
+      <w:r>
+        <w:t>StrictHostKeyChecking</w:t>
+      </w:r>
+      <w:proofErr w:type="spellEnd"/>
+      <w:r>
+        <w:t>=no $SSH_CONNECTION '</w:t>
+      </w:r>
+      <w:proofErr w:type="spellStart"/>
+      <w:r>
+        <w:t>docker</w:t>
+      </w:r>
+      <w:proofErr w:type="spellEnd"/>
+      <w:r>
+        <w:t xml:space="preserve"> run -d --name $CONTAINER_NAME_BACK --</w:t>
+      </w:r>
+      <w:proofErr w:type="spellStart"/>
+      <w:r>
+        <w:t>env</w:t>
+      </w:r>
+      <w:proofErr w:type="spellEnd"/>
+      <w:r>
+        <w:t>-file $ENV_DIR -p $PORT_BACK:8080 $DOCKERHUB_REPOSITORY_</w:t>
+      </w:r>
+      <w:proofErr w:type="gramStart"/>
+      <w:r>
+        <w:t>BACK:$</w:t>
+      </w:r>
+      <w:proofErr w:type="gramEnd"/>
+      <w:r>
+        <w:t>VERSION'"</w:t>
+      </w:r>
+    </w:p>
+    <w:p>
+      <w:pPr>
+        <w:pStyle w:val="aa"/>
+      </w:pPr>
+      <w:r>
+        <w:t xml:space="preserve">                    </w:t>
+      </w:r>
+      <w:proofErr w:type="spellStart"/>
+      <w:r>
+        <w:t>sh</w:t>
+      </w:r>
+      <w:proofErr w:type="spellEnd"/>
+      <w:r>
+        <w:t xml:space="preserve"> "</w:t>
+      </w:r>
+      <w:proofErr w:type="spellStart"/>
+      <w:r>
+        <w:t>ssh</w:t>
+      </w:r>
+      <w:proofErr w:type="spellEnd"/>
+      <w:r>
+        <w:t xml:space="preserve"> -o </w:t>
+      </w:r>
+      <w:proofErr w:type="spellStart"/>
+      <w:r>
+        <w:t>StrictHostKeyChecking</w:t>
+      </w:r>
+      <w:proofErr w:type="spellEnd"/>
+      <w:r>
+        <w:t>=no $SSH_CONNECTION '</w:t>
+      </w:r>
+      <w:proofErr w:type="spellStart"/>
+      <w:r>
+        <w:t>docker</w:t>
+      </w:r>
+      <w:proofErr w:type="spellEnd"/>
+      <w:r>
+        <w:t xml:space="preserve"> </w:t>
+      </w:r>
+      <w:proofErr w:type="spellStart"/>
+      <w:r>
+        <w:t>ps</w:t>
+      </w:r>
+      <w:proofErr w:type="spellEnd"/>
+      <w:r>
+        <w:t>'"</w:t>
+      </w:r>
+    </w:p>
+    <w:p>
+      <w:pPr>
+        <w:pStyle w:val="aa"/>
+      </w:pPr>
+      <w:r>
+        <w:t xml:space="preserve">                }</w:t>
+      </w:r>
+    </w:p>
+    <w:p>
+      <w:pPr>
+        <w:pStyle w:val="aa"/>
+      </w:pPr>
+      <w:r>
+        <w:t xml:space="preserve">            }</w:t>
+      </w:r>
+    </w:p>
+    <w:p>
+      <w:pPr>
+        <w:pStyle w:val="aa"/>
+      </w:pPr>
+      <w:r>
+        <w:t xml:space="preserve">        }</w:t>
+      </w:r>
+    </w:p>
+    <w:p>
+      <w:pPr>
+        <w:pStyle w:val="aa"/>
+      </w:pPr>
+      <w:r>
         <w:lastRenderedPageBreak/>
-        <w:t xml:space="preserve">        }</w:t>
-      </w:r>
-    </w:p>
-    <w:p>
-      <w:pPr>
-        <w:pStyle w:val="aa"/>
-      </w:pPr>
-      <w:r>
         <w:t xml:space="preserve">        </w:t>
       </w:r>
       <w:proofErr w:type="gramStart"/>
@@ -3162,611 +3777,6 @@
       </w:r>
       <w:proofErr w:type="gramEnd"/>
       <w:r>
-        <w:t>"Build Images") {</w:t>
-      </w:r>
-    </w:p>
-    <w:p>
-      <w:pPr>
-        <w:pStyle w:val="aa"/>
-      </w:pPr>
-      <w:r>
-        <w:t xml:space="preserve">            steps {</w:t>
-      </w:r>
-    </w:p>
-    <w:p>
-      <w:pPr>
-        <w:pStyle w:val="aa"/>
-      </w:pPr>
-      <w:r>
-        <w:t xml:space="preserve">                </w:t>
-      </w:r>
-      <w:proofErr w:type="spellStart"/>
-      <w:r>
-        <w:t>sh</w:t>
-      </w:r>
-      <w:proofErr w:type="spellEnd"/>
-      <w:r>
-        <w:t xml:space="preserve"> "</w:t>
-      </w:r>
-      <w:proofErr w:type="spellStart"/>
-      <w:r>
-        <w:t>docker</w:t>
-      </w:r>
-      <w:proofErr w:type="spellEnd"/>
-      <w:r>
-        <w:t xml:space="preserve"> compose build"</w:t>
-      </w:r>
-    </w:p>
-    <w:p>
-      <w:pPr>
-        <w:pStyle w:val="aa"/>
-      </w:pPr>
-      <w:r>
-        <w:t xml:space="preserve">            }</w:t>
-      </w:r>
-    </w:p>
-    <w:p>
-      <w:pPr>
-        <w:pStyle w:val="aa"/>
-      </w:pPr>
-      <w:r>
-        <w:t xml:space="preserve">        }</w:t>
-      </w:r>
-    </w:p>
-    <w:p>
-      <w:pPr>
-        <w:pStyle w:val="aa"/>
-      </w:pPr>
-      <w:r>
-        <w:t xml:space="preserve">        </w:t>
-      </w:r>
-      <w:proofErr w:type="gramStart"/>
-      <w:r>
-        <w:t>stage(</w:t>
-      </w:r>
-      <w:proofErr w:type="gramEnd"/>
-      <w:r>
-        <w:t>'Push Images'){</w:t>
-      </w:r>
-    </w:p>
-    <w:p>
-      <w:pPr>
-        <w:pStyle w:val="aa"/>
-      </w:pPr>
-      <w:r>
-        <w:t xml:space="preserve">            steps {</w:t>
-      </w:r>
-    </w:p>
-    <w:p>
-      <w:pPr>
-        <w:pStyle w:val="aa"/>
-      </w:pPr>
-      <w:r>
-        <w:t xml:space="preserve">                    </w:t>
-      </w:r>
-      <w:proofErr w:type="spellStart"/>
-      <w:r>
-        <w:t>sh</w:t>
-      </w:r>
-      <w:proofErr w:type="spellEnd"/>
-      <w:r>
-        <w:t xml:space="preserve"> "echo $DOCKERHUB_CREDENTIAL_PSW | </w:t>
-      </w:r>
-      <w:proofErr w:type="spellStart"/>
-      <w:r>
-        <w:t>docker</w:t>
-      </w:r>
-      <w:proofErr w:type="spellEnd"/>
-      <w:r>
-        <w:t xml:space="preserve"> login -u $DOCKERHUB_CREDENTIAL_USR --password-</w:t>
-      </w:r>
-      <w:proofErr w:type="spellStart"/>
-      <w:r>
-        <w:t>stdin</w:t>
-      </w:r>
-      <w:proofErr w:type="spellEnd"/>
-      <w:r>
-        <w:t>"</w:t>
-      </w:r>
-    </w:p>
-    <w:p>
-      <w:pPr>
-        <w:pStyle w:val="aa"/>
-      </w:pPr>
-      <w:r>
-        <w:t xml:space="preserve">                    </w:t>
-      </w:r>
-      <w:proofErr w:type="spellStart"/>
-      <w:r>
-        <w:t>sh</w:t>
-      </w:r>
-      <w:proofErr w:type="spellEnd"/>
-      <w:r>
-        <w:t xml:space="preserve"> "</w:t>
-      </w:r>
-      <w:proofErr w:type="spellStart"/>
-      <w:r>
-        <w:t>docker</w:t>
-      </w:r>
-      <w:proofErr w:type="spellEnd"/>
-      <w:r>
-        <w:t xml:space="preserve"> push $DOCKERHUB_REPOSITORY_</w:t>
-      </w:r>
-      <w:proofErr w:type="gramStart"/>
-      <w:r>
-        <w:t>BACK:$</w:t>
-      </w:r>
-      <w:proofErr w:type="gramEnd"/>
-      <w:r>
-        <w:t>VERSION"</w:t>
-      </w:r>
-    </w:p>
-    <w:p>
-      <w:pPr>
-        <w:pStyle w:val="aa"/>
-      </w:pPr>
-      <w:r>
-        <w:t xml:space="preserve">                    </w:t>
-      </w:r>
-      <w:proofErr w:type="spellStart"/>
-      <w:r>
-        <w:t>sh</w:t>
-      </w:r>
-      <w:proofErr w:type="spellEnd"/>
-      <w:r>
-        <w:t xml:space="preserve"> "</w:t>
-      </w:r>
-      <w:proofErr w:type="spellStart"/>
-      <w:r>
-        <w:t>docker</w:t>
-      </w:r>
-      <w:proofErr w:type="spellEnd"/>
-      <w:r>
-        <w:t xml:space="preserve"> push $DOCKERHUB_REPOSITORY_</w:t>
-      </w:r>
-      <w:proofErr w:type="gramStart"/>
-      <w:r>
-        <w:t>FRONT:$</w:t>
-      </w:r>
-      <w:proofErr w:type="gramEnd"/>
-      <w:r>
-        <w:t>VERSION"</w:t>
-      </w:r>
-    </w:p>
-    <w:p>
-      <w:pPr>
-        <w:pStyle w:val="aa"/>
-      </w:pPr>
-      <w:r>
-        <w:t xml:space="preserve">            }</w:t>
-      </w:r>
-    </w:p>
-    <w:p>
-      <w:pPr>
-        <w:pStyle w:val="aa"/>
-      </w:pPr>
-      <w:r>
-        <w:t xml:space="preserve">        }</w:t>
-      </w:r>
-    </w:p>
-    <w:p>
-      <w:pPr>
-        <w:pStyle w:val="aa"/>
-      </w:pPr>
-      <w:r>
-        <w:t xml:space="preserve">        </w:t>
-      </w:r>
-      <w:proofErr w:type="gramStart"/>
-      <w:r>
-        <w:t>stage(</w:t>
-      </w:r>
-      <w:proofErr w:type="gramEnd"/>
-      <w:r>
-        <w:t>'Deploy Backend Server') {</w:t>
-      </w:r>
-    </w:p>
-    <w:p>
-      <w:pPr>
-        <w:pStyle w:val="aa"/>
-      </w:pPr>
-      <w:r>
-        <w:t xml:space="preserve">            steps {</w:t>
-      </w:r>
-    </w:p>
-    <w:p>
-      <w:pPr>
-        <w:pStyle w:val="aa"/>
-      </w:pPr>
-      <w:r>
-        <w:t xml:space="preserve">                </w:t>
-      </w:r>
-      <w:proofErr w:type="spellStart"/>
-      <w:proofErr w:type="gramStart"/>
-      <w:r>
-        <w:t>sshagent</w:t>
-      </w:r>
-      <w:proofErr w:type="spellEnd"/>
-      <w:r>
-        <w:t>(</w:t>
-      </w:r>
-      <w:proofErr w:type="gramEnd"/>
-      <w:r>
-        <w:t>credentials: ['ec2']) {</w:t>
-      </w:r>
-    </w:p>
-    <w:p>
-      <w:pPr>
-        <w:pStyle w:val="aa"/>
-      </w:pPr>
-      <w:r>
-        <w:t xml:space="preserve">                    </w:t>
-      </w:r>
-      <w:proofErr w:type="spellStart"/>
-      <w:r>
-        <w:t>sh</w:t>
-      </w:r>
-      <w:proofErr w:type="spellEnd"/>
-      <w:r>
-        <w:t xml:space="preserve"> "</w:t>
-      </w:r>
-      <w:proofErr w:type="spellStart"/>
-      <w:r>
-        <w:t>ssh</w:t>
-      </w:r>
-      <w:proofErr w:type="spellEnd"/>
-      <w:r>
-        <w:t xml:space="preserve"> -o </w:t>
-      </w:r>
-      <w:proofErr w:type="spellStart"/>
-      <w:r>
-        <w:t>StrictHostKeyChecking</w:t>
-      </w:r>
-      <w:proofErr w:type="spellEnd"/>
-      <w:r>
-        <w:t>=no $SSH_CONNECTION '</w:t>
-      </w:r>
-      <w:proofErr w:type="spellStart"/>
-      <w:r>
-        <w:t>docker</w:t>
-      </w:r>
-      <w:proofErr w:type="spellEnd"/>
-      <w:r>
-        <w:t xml:space="preserve"> </w:t>
-      </w:r>
-      <w:proofErr w:type="spellStart"/>
-      <w:r>
-        <w:t>rm</w:t>
-      </w:r>
-      <w:proofErr w:type="spellEnd"/>
-      <w:r>
-        <w:t xml:space="preserve"> -f $CONTAINER_NAME_BACK'"</w:t>
-      </w:r>
-    </w:p>
-    <w:p>
-      <w:pPr>
-        <w:pStyle w:val="aa"/>
-      </w:pPr>
-      <w:r>
-        <w:t xml:space="preserve">                    </w:t>
-      </w:r>
-      <w:proofErr w:type="spellStart"/>
-      <w:r>
-        <w:t>sh</w:t>
-      </w:r>
-      <w:proofErr w:type="spellEnd"/>
-      <w:r>
-        <w:t xml:space="preserve"> "</w:t>
-      </w:r>
-      <w:proofErr w:type="spellStart"/>
-      <w:r>
-        <w:t>ssh</w:t>
-      </w:r>
-      <w:proofErr w:type="spellEnd"/>
-      <w:r>
-        <w:t xml:space="preserve"> -o </w:t>
-      </w:r>
-      <w:proofErr w:type="spellStart"/>
-      <w:r>
-        <w:t>StrictHostKeyChecking</w:t>
-      </w:r>
-      <w:proofErr w:type="spellEnd"/>
-      <w:r>
-        <w:t>=no $SSH_CONNECTION '</w:t>
-      </w:r>
-      <w:proofErr w:type="spellStart"/>
-      <w:r>
-        <w:t>docker</w:t>
-      </w:r>
-      <w:proofErr w:type="spellEnd"/>
-      <w:r>
-        <w:t xml:space="preserve"> </w:t>
-      </w:r>
-      <w:proofErr w:type="spellStart"/>
-      <w:r>
-        <w:t>rmi</w:t>
-      </w:r>
-      <w:proofErr w:type="spellEnd"/>
-      <w:r>
-        <w:t xml:space="preserve"> -f $DOCKERHUB_REPOSITORY_</w:t>
-      </w:r>
-      <w:proofErr w:type="gramStart"/>
-      <w:r>
-        <w:t>BACK:$</w:t>
-      </w:r>
-      <w:proofErr w:type="gramEnd"/>
-      <w:r>
-        <w:t>VERSION'"</w:t>
-      </w:r>
-    </w:p>
-    <w:p>
-      <w:pPr>
-        <w:pStyle w:val="aa"/>
-      </w:pPr>
-      <w:r>
-        <w:t xml:space="preserve">                    </w:t>
-      </w:r>
-      <w:proofErr w:type="spellStart"/>
-      <w:r>
-        <w:t>sh</w:t>
-      </w:r>
-      <w:proofErr w:type="spellEnd"/>
-      <w:r>
-        <w:t xml:space="preserve"> "</w:t>
-      </w:r>
-      <w:proofErr w:type="spellStart"/>
-      <w:r>
-        <w:t>ssh</w:t>
-      </w:r>
-      <w:proofErr w:type="spellEnd"/>
-      <w:r>
-        <w:t xml:space="preserve"> -o </w:t>
-      </w:r>
-      <w:proofErr w:type="spellStart"/>
-      <w:r>
-        <w:t>StrictHostKeyChecking</w:t>
-      </w:r>
-      <w:proofErr w:type="spellEnd"/>
-      <w:r>
-        <w:t>=no $SSH_CONNECTION '</w:t>
-      </w:r>
-      <w:proofErr w:type="spellStart"/>
-      <w:r>
-        <w:t>docker</w:t>
-      </w:r>
-      <w:proofErr w:type="spellEnd"/>
-      <w:r>
-        <w:t xml:space="preserve"> pull $DOCKERHUB_REPOSITORY_</w:t>
-      </w:r>
-      <w:proofErr w:type="gramStart"/>
-      <w:r>
-        <w:t>BACK:$</w:t>
-      </w:r>
-      <w:proofErr w:type="gramEnd"/>
-      <w:r>
-        <w:t>VERSION'"</w:t>
-      </w:r>
-    </w:p>
-    <w:p>
-      <w:pPr>
-        <w:pStyle w:val="aa"/>
-      </w:pPr>
-      <w:r>
-        <w:t xml:space="preserve">                    </w:t>
-      </w:r>
-      <w:proofErr w:type="spellStart"/>
-      <w:r>
-        <w:t>sh</w:t>
-      </w:r>
-      <w:proofErr w:type="spellEnd"/>
-      <w:r>
-        <w:t xml:space="preserve"> "</w:t>
-      </w:r>
-      <w:proofErr w:type="spellStart"/>
-      <w:r>
-        <w:t>ssh</w:t>
-      </w:r>
-      <w:proofErr w:type="spellEnd"/>
-      <w:r>
-        <w:t xml:space="preserve"> -o </w:t>
-      </w:r>
-      <w:proofErr w:type="spellStart"/>
-      <w:r>
-        <w:t>StrictHostKeyChecking</w:t>
-      </w:r>
-      <w:proofErr w:type="spellEnd"/>
-      <w:r>
-        <w:t xml:space="preserve">=no $SSH_CONNECTION 'echo y | </w:t>
-      </w:r>
-      <w:proofErr w:type="spellStart"/>
-      <w:r>
-        <w:t>docker</w:t>
-      </w:r>
-      <w:proofErr w:type="spellEnd"/>
-      <w:r>
-        <w:t xml:space="preserve"> image prune'"</w:t>
-      </w:r>
-    </w:p>
-    <w:p>
-      <w:pPr>
-        <w:pStyle w:val="aa"/>
-      </w:pPr>
-      <w:r>
-        <w:t xml:space="preserve">                    </w:t>
-      </w:r>
-      <w:proofErr w:type="spellStart"/>
-      <w:r>
-        <w:t>sh</w:t>
-      </w:r>
-      <w:proofErr w:type="spellEnd"/>
-      <w:r>
-        <w:t xml:space="preserve"> "</w:t>
-      </w:r>
-      <w:proofErr w:type="spellStart"/>
-      <w:r>
-        <w:t>ssh</w:t>
-      </w:r>
-      <w:proofErr w:type="spellEnd"/>
-      <w:r>
-        <w:t xml:space="preserve"> -o </w:t>
-      </w:r>
-      <w:proofErr w:type="spellStart"/>
-      <w:r>
-        <w:t>StrictHostKeyChecking</w:t>
-      </w:r>
-      <w:proofErr w:type="spellEnd"/>
-      <w:r>
-        <w:t>=no $SSH_CONNECTION '</w:t>
-      </w:r>
-      <w:proofErr w:type="spellStart"/>
-      <w:r>
-        <w:t>docker</w:t>
-      </w:r>
-      <w:proofErr w:type="spellEnd"/>
-      <w:r>
-        <w:t xml:space="preserve"> images'"</w:t>
-      </w:r>
-    </w:p>
-    <w:p>
-      <w:pPr>
-        <w:pStyle w:val="aa"/>
-      </w:pPr>
-      <w:r>
-        <w:t xml:space="preserve">                    </w:t>
-      </w:r>
-      <w:proofErr w:type="spellStart"/>
-      <w:r>
-        <w:t>sh</w:t>
-      </w:r>
-      <w:proofErr w:type="spellEnd"/>
-      <w:r>
-        <w:t xml:space="preserve"> "</w:t>
-      </w:r>
-      <w:proofErr w:type="spellStart"/>
-      <w:r>
-        <w:t>ssh</w:t>
-      </w:r>
-      <w:proofErr w:type="spellEnd"/>
-      <w:r>
-        <w:t xml:space="preserve"> -o </w:t>
-      </w:r>
-      <w:proofErr w:type="spellStart"/>
-      <w:r>
-        <w:t>StrictHostKeyChecking</w:t>
-      </w:r>
-      <w:proofErr w:type="spellEnd"/>
-      <w:r>
-        <w:t>=no $SSH_CONNECTION '</w:t>
-      </w:r>
-      <w:proofErr w:type="spellStart"/>
-      <w:r>
-        <w:t>docker</w:t>
-      </w:r>
-      <w:proofErr w:type="spellEnd"/>
-      <w:r>
-        <w:t xml:space="preserve"> run -d --name $CONTAINER_NAME_BACK --</w:t>
-      </w:r>
-      <w:proofErr w:type="spellStart"/>
-      <w:r>
-        <w:t>env</w:t>
-      </w:r>
-      <w:proofErr w:type="spellEnd"/>
-      <w:r>
-        <w:t>-file $ENV_DIR -p $PORT_BACK:8080 $DOCKERHUB_REPOSITORY_</w:t>
-      </w:r>
-      <w:proofErr w:type="gramStart"/>
-      <w:r>
-        <w:t>BACK:$</w:t>
-      </w:r>
-      <w:proofErr w:type="gramEnd"/>
-      <w:r>
-        <w:t>VERSION'"</w:t>
-      </w:r>
-    </w:p>
-    <w:p>
-      <w:pPr>
-        <w:pStyle w:val="aa"/>
-      </w:pPr>
-      <w:r>
-        <w:t xml:space="preserve">                    </w:t>
-      </w:r>
-      <w:proofErr w:type="spellStart"/>
-      <w:r>
-        <w:t>sh</w:t>
-      </w:r>
-      <w:proofErr w:type="spellEnd"/>
-      <w:r>
-        <w:t xml:space="preserve"> "</w:t>
-      </w:r>
-      <w:proofErr w:type="spellStart"/>
-      <w:r>
-        <w:t>ssh</w:t>
-      </w:r>
-      <w:proofErr w:type="spellEnd"/>
-      <w:r>
-        <w:t xml:space="preserve"> -o </w:t>
-      </w:r>
-      <w:proofErr w:type="spellStart"/>
-      <w:r>
-        <w:t>StrictHostKeyChecking</w:t>
-      </w:r>
-      <w:proofErr w:type="spellEnd"/>
-      <w:r>
-        <w:t>=no $SSH_CONNECTION '</w:t>
-      </w:r>
-      <w:proofErr w:type="spellStart"/>
-      <w:r>
-        <w:t>docker</w:t>
-      </w:r>
-      <w:proofErr w:type="spellEnd"/>
-      <w:r>
-        <w:t xml:space="preserve"> </w:t>
-      </w:r>
-      <w:proofErr w:type="spellStart"/>
-      <w:r>
-        <w:t>ps</w:t>
-      </w:r>
-      <w:proofErr w:type="spellEnd"/>
-      <w:r>
-        <w:t>'"</w:t>
-      </w:r>
-    </w:p>
-    <w:p>
-      <w:pPr>
-        <w:pStyle w:val="aa"/>
-      </w:pPr>
-      <w:r>
-        <w:t xml:space="preserve">                }</w:t>
-      </w:r>
-    </w:p>
-    <w:p>
-      <w:pPr>
-        <w:pStyle w:val="aa"/>
-      </w:pPr>
-      <w:r>
-        <w:t xml:space="preserve">            }</w:t>
-      </w:r>
-    </w:p>
-    <w:p>
-      <w:pPr>
-        <w:pStyle w:val="aa"/>
-      </w:pPr>
-      <w:r>
-        <w:t xml:space="preserve">        }</w:t>
-      </w:r>
-    </w:p>
-    <w:p>
-      <w:pPr>
-        <w:pStyle w:val="aa"/>
-      </w:pPr>
-      <w:r>
-        <w:t xml:space="preserve">        </w:t>
-      </w:r>
-      <w:proofErr w:type="gramStart"/>
-      <w:r>
-        <w:t>stage(</w:t>
-      </w:r>
-      <w:proofErr w:type="gramEnd"/>
-      <w:r>
         <w:t>'Deploy Frontend Server') {</w:t>
       </w:r>
     </w:p>
@@ -3775,7 +3785,6 @@
         <w:pStyle w:val="aa"/>
       </w:pPr>
       <w:r>
-        <w:lastRenderedPageBreak/>
         <w:t xml:space="preserve">            steps {</w:t>
       </w:r>
     </w:p>
@@ -4712,7 +4721,7 @@
             </wp:anchor>
           </w:drawing>
         </mc:Choice>
-        <mc:Fallback xmlns:cx1="http://schemas.microsoft.com/office/drawing/2015/9/8/chartex" xmlns:cx2="http://schemas.microsoft.com/office/drawing/2015/10/21/chartex" xmlns:cx3="http://schemas.microsoft.com/office/drawing/2016/5/9/chartex" xmlns:cx4="http://schemas.microsoft.com/office/drawing/2016/5/10/chartex" xmlns:cx5="http://schemas.microsoft.com/office/drawing/2016/5/11/chartex" xmlns:cx6="http://schemas.microsoft.com/office/drawing/2016/5/12/chartex" xmlns:cx7="http://schemas.microsoft.com/office/drawing/2016/5/13/chartex" xmlns:cx8="http://schemas.microsoft.com/office/drawing/2016/5/14/chartex" xmlns:aink="http://schemas.microsoft.com/office/drawing/2016/ink" xmlns:am3d="http://schemas.microsoft.com/office/drawing/2017/model3d" xmlns:w16cex="http://schemas.microsoft.com/office/word/2018/wordml/cex" xmlns:w16cid="http://schemas.microsoft.com/office/word/2016/wordml/cid" xmlns:w16="http://schemas.microsoft.com/office/word/2018/wordml" xmlns:w16sdtdh="http://schemas.microsoft.com/office/word/2020/wordml/sdtdatahash">
+        <mc:Fallback xmlns:w16sdtdh="http://schemas.microsoft.com/office/word/2020/wordml/sdtdatahash" xmlns:w16="http://schemas.microsoft.com/office/word/2018/wordml" xmlns:w16cid="http://schemas.microsoft.com/office/word/2016/wordml/cid" xmlns:w16cex="http://schemas.microsoft.com/office/word/2018/wordml/cex" xmlns:am3d="http://schemas.microsoft.com/office/drawing/2017/model3d" xmlns:aink="http://schemas.microsoft.com/office/drawing/2016/ink" xmlns:cx8="http://schemas.microsoft.com/office/drawing/2016/5/14/chartex" xmlns:cx7="http://schemas.microsoft.com/office/drawing/2016/5/13/chartex" xmlns:cx6="http://schemas.microsoft.com/office/drawing/2016/5/12/chartex" xmlns:cx5="http://schemas.microsoft.com/office/drawing/2016/5/11/chartex" xmlns:cx4="http://schemas.microsoft.com/office/drawing/2016/5/10/chartex" xmlns:cx3="http://schemas.microsoft.com/office/drawing/2016/5/9/chartex" xmlns:cx2="http://schemas.microsoft.com/office/drawing/2015/10/21/chartex" xmlns:cx1="http://schemas.microsoft.com/office/drawing/2015/9/8/chartex">
           <w:pict>
             <v:line w14:anchorId="7096FA44" id="직선 연결선 14" o:spid="_x0000_s1026" style="position:absolute;left:0;text-align:left;z-index:251657728;visibility:visible;mso-wrap-style:square;mso-width-percent:0;mso-height-percent:0;mso-wrap-distance-left:9pt;mso-wrap-distance-top:-3e-5mm;mso-wrap-distance-right:9pt;mso-wrap-distance-bottom:-3e-5mm;mso-position-horizontal:absolute;mso-position-horizontal-relative:text;mso-position-vertical:absolute;mso-position-vertical-relative:text;mso-width-percent:0;mso-height-percent:0;mso-width-relative:margin;mso-height-relative:page" from="-71.1pt,-.35pt" to="523.25pt,-.35pt" o:gfxdata="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" strokecolor="black [3213]">
               <o:lock v:ext="edit" shapetype="f"/>
@@ -7392,7 +7401,7 @@
 </file>
 
 <file path=customXml/itemProps2.xml><?xml version="1.0" encoding="utf-8"?>
-<ds:datastoreItem xmlns:ds="http://schemas.openxmlformats.org/officeDocument/2006/customXml" ds:itemID="{B8B4ACE1-28E0-45C9-BA2E-5B94A29E668B}">
+<ds:datastoreItem xmlns:ds="http://schemas.openxmlformats.org/officeDocument/2006/customXml" ds:itemID="{E2B94317-DEC8-45DE-8349-6FACDC52B57B}">
   <ds:schemaRefs>
     <ds:schemaRef ds:uri="http://schemas.openxmlformats.org/officeDocument/2006/bibliography"/>
   </ds:schemaRefs>

</xml_diff>